<commit_message>
Add SQL statement notes
</commit_message>
<xml_diff>
--- a/doc/How to share Draw.io link.docx
+++ b/doc/How to share Draw.io link.docx
@@ -3,6 +3,147 @@
 <w:document xmlns:wpc="http://schemas.microsoft.com/office/word/2010/wordprocessingCanvas" xmlns:cx="http://schemas.microsoft.com/office/drawing/2014/chartex" xmlns:cx1="http://schemas.microsoft.com/office/drawing/2015/9/8/chartex" xmlns:cx2="http://schemas.microsoft.com/office/drawing/2015/10/21/chartex" xmlns:cx3="http://schemas.microsoft.com/office/drawing/2016/5/9/chartex" xmlns:cx4="http://schemas.microsoft.com/office/drawing/2016/5/10/chartex" xmlns:cx5="http://schemas.microsoft.com/office/drawing/2016/5/11/chartex" xmlns:cx6="http://schemas.microsoft.com/office/drawing/2016/5/12/chartex" xmlns:cx7="http://schemas.microsoft.com/office/drawing/2016/5/13/chartex" xmlns:cx8="http://schemas.microsoft.com/office/drawing/2016/5/14/chartex" xmlns:mc="http://schemas.openxmlformats.org/markup-compatibility/2006" xmlns:aink="http://schemas.microsoft.com/office/drawing/2016/ink" xmlns:am3d="http://schemas.microsoft.com/office/drawing/2017/model3d" xmlns:o="urn:schemas-microsoft-com:office:office" xmlns:r="http://schemas.openxmlformats.org/officeDocument/2006/relationships" xmlns:m="http://schemas.openxmlformats.org/officeDocument/2006/math" xmlns:v="urn:schemas-microsoft-com:vml" xmlns:wp14="http://schemas.microsoft.com/office/word/2010/wordprocessingDrawing" xmlns:wp="http://schemas.openxmlformats.org/drawingml/2006/wordprocessingDrawing" xmlns:w10="urn:schemas-microsoft-com:office:word" xmlns:w="http://schemas.openxmlformats.org/wordprocessingml/2006/main" xmlns:w14="http://schemas.microsoft.com/office/word/2010/wordml" xmlns:w15="http://schemas.microsoft.com/office/word/2012/wordml" xmlns:w16cid="http://schemas.microsoft.com/office/word/2016/wordml/cid" xmlns:w16se="http://schemas.microsoft.com/office/word/2015/wordml/symex" xmlns:wpg="http://schemas.microsoft.com/office/word/2010/wordprocessingGroup" xmlns:wpi="http://schemas.microsoft.com/office/word/2010/wordprocessingInk" xmlns:wne="http://schemas.microsoft.com/office/word/2006/wordml" xmlns:wps="http://schemas.microsoft.com/office/word/2010/wordprocessingShape" mc:Ignorable="w14 w15 w16se w16cid wp14">
   <w:body>
     <w:p>
+      <w:pPr>
+        <w:pStyle w:val="Heading1"/>
+      </w:pPr>
+      <w:r>
+        <w:t xml:space="preserve">Grant </w:t>
+      </w:r>
+      <w:r>
+        <w:t>permission</w:t>
+      </w:r>
+    </w:p>
+    <w:p>
+      <w:r>
+        <w:rPr>
+          <w:noProof/>
+        </w:rPr>
+        <w:drawing>
+          <wp:inline distT="0" distB="0" distL="0" distR="0" wp14:anchorId="26DC26A5" wp14:editId="7B2F4B08">
+            <wp:extent cx="2827716" cy="2559686"/>
+            <wp:effectExtent l="0" t="0" r="0" b="0"/>
+            <wp:docPr id="6" name="Picture 6"/>
+            <wp:cNvGraphicFramePr>
+              <a:graphicFrameLocks xmlns:a="http://schemas.openxmlformats.org/drawingml/2006/main" noChangeAspect="1"/>
+            </wp:cNvGraphicFramePr>
+            <a:graphic xmlns:a="http://schemas.openxmlformats.org/drawingml/2006/main">
+              <a:graphicData uri="http://schemas.openxmlformats.org/drawingml/2006/picture">
+                <pic:pic xmlns:pic="http://schemas.openxmlformats.org/drawingml/2006/picture">
+                  <pic:nvPicPr>
+                    <pic:cNvPr id="1" name=""/>
+                    <pic:cNvPicPr/>
+                  </pic:nvPicPr>
+                  <pic:blipFill>
+                    <a:blip r:embed="rId5"/>
+                    <a:stretch>
+                      <a:fillRect/>
+                    </a:stretch>
+                  </pic:blipFill>
+                  <pic:spPr>
+                    <a:xfrm>
+                      <a:off x="0" y="0"/>
+                      <a:ext cx="2832304" cy="2563839"/>
+                    </a:xfrm>
+                    <a:prstGeom prst="rect">
+                      <a:avLst/>
+                    </a:prstGeom>
+                  </pic:spPr>
+                </pic:pic>
+              </a:graphicData>
+            </a:graphic>
+          </wp:inline>
+        </w:drawing>
+      </w:r>
+    </w:p>
+    <w:p>
+      <w:r>
+        <w:rPr>
+          <w:noProof/>
+        </w:rPr>
+        <w:drawing>
+          <wp:inline distT="0" distB="0" distL="0" distR="0" wp14:anchorId="59AF6A44" wp14:editId="22492B07">
+            <wp:extent cx="3735070" cy="3133310"/>
+            <wp:effectExtent l="0" t="0" r="0" b="0"/>
+            <wp:docPr id="7" name="Picture 7"/>
+            <wp:cNvGraphicFramePr>
+              <a:graphicFrameLocks xmlns:a="http://schemas.openxmlformats.org/drawingml/2006/main" noChangeAspect="1"/>
+            </wp:cNvGraphicFramePr>
+            <a:graphic xmlns:a="http://schemas.openxmlformats.org/drawingml/2006/main">
+              <a:graphicData uri="http://schemas.openxmlformats.org/drawingml/2006/picture">
+                <pic:pic xmlns:pic="http://schemas.openxmlformats.org/drawingml/2006/picture">
+                  <pic:nvPicPr>
+                    <pic:cNvPr id="1" name=""/>
+                    <pic:cNvPicPr/>
+                  </pic:nvPicPr>
+                  <pic:blipFill>
+                    <a:blip r:embed="rId6"/>
+                    <a:stretch>
+                      <a:fillRect/>
+                    </a:stretch>
+                  </pic:blipFill>
+                  <pic:spPr>
+                    <a:xfrm>
+                      <a:off x="0" y="0"/>
+                      <a:ext cx="3739493" cy="3137020"/>
+                    </a:xfrm>
+                    <a:prstGeom prst="rect">
+                      <a:avLst/>
+                    </a:prstGeom>
+                  </pic:spPr>
+                </pic:pic>
+              </a:graphicData>
+            </a:graphic>
+          </wp:inline>
+        </w:drawing>
+      </w:r>
+    </w:p>
+    <w:p>
+      <w:r>
+        <w:rPr>
+          <w:noProof/>
+        </w:rPr>
+        <w:lastRenderedPageBreak/>
+        <w:drawing>
+          <wp:inline distT="0" distB="0" distL="0" distR="0" wp14:anchorId="20E54115" wp14:editId="0FE9DE2B">
+            <wp:extent cx="3378562" cy="3159760"/>
+            <wp:effectExtent l="0" t="0" r="0" b="2540"/>
+            <wp:docPr id="8" name="Picture 8"/>
+            <wp:cNvGraphicFramePr>
+              <a:graphicFrameLocks xmlns:a="http://schemas.openxmlformats.org/drawingml/2006/main" noChangeAspect="1"/>
+            </wp:cNvGraphicFramePr>
+            <a:graphic xmlns:a="http://schemas.openxmlformats.org/drawingml/2006/main">
+              <a:graphicData uri="http://schemas.openxmlformats.org/drawingml/2006/picture">
+                <pic:pic xmlns:pic="http://schemas.openxmlformats.org/drawingml/2006/picture">
+                  <pic:nvPicPr>
+                    <pic:cNvPr id="1" name=""/>
+                    <pic:cNvPicPr/>
+                  </pic:nvPicPr>
+                  <pic:blipFill>
+                    <a:blip r:embed="rId7"/>
+                    <a:stretch>
+                      <a:fillRect/>
+                    </a:stretch>
+                  </pic:blipFill>
+                  <pic:spPr>
+                    <a:xfrm>
+                      <a:off x="0" y="0"/>
+                      <a:ext cx="3382645" cy="3163579"/>
+                    </a:xfrm>
+                    <a:prstGeom prst="rect">
+                      <a:avLst/>
+                    </a:prstGeom>
+                  </pic:spPr>
+                </pic:pic>
+              </a:graphicData>
+            </a:graphic>
+          </wp:inline>
+        </w:drawing>
+      </w:r>
+    </w:p>
+    <w:p>
+      <w:pPr>
+        <w:pStyle w:val="Heading1"/>
+      </w:pPr>
       <w:r>
         <w:t>Vào menu File/Publish/Link</w:t>
       </w:r>
@@ -28,7 +169,7 @@
                     <pic:cNvPicPr/>
                   </pic:nvPicPr>
                   <pic:blipFill>
-                    <a:blip r:embed="rId4"/>
+                    <a:blip r:embed="rId8"/>
                     <a:stretch>
                       <a:fillRect/>
                     </a:stretch>
@@ -71,7 +212,7 @@
                     <pic:cNvPicPr/>
                   </pic:nvPicPr>
                   <pic:blipFill>
-                    <a:blip r:embed="rId5"/>
+                    <a:blip r:embed="rId9"/>
                     <a:stretch>
                       <a:fillRect/>
                     </a:stretch>
@@ -93,47 +234,8 @@
       </w:r>
     </w:p>
     <w:p>
-      <w:r>
-        <w:rPr>
-          <w:noProof/>
-        </w:rPr>
-        <w:lastRenderedPageBreak/>
-        <w:drawing>
-          <wp:inline distT="0" distB="0" distL="0" distR="0" wp14:anchorId="13D75524" wp14:editId="46EA0099">
-            <wp:extent cx="5076190" cy="4695238"/>
-            <wp:effectExtent l="0" t="0" r="0" b="0"/>
-            <wp:docPr id="3" name="Picture 3"/>
-            <wp:cNvGraphicFramePr>
-              <a:graphicFrameLocks xmlns:a="http://schemas.openxmlformats.org/drawingml/2006/main" noChangeAspect="1"/>
-            </wp:cNvGraphicFramePr>
-            <a:graphic xmlns:a="http://schemas.openxmlformats.org/drawingml/2006/main">
-              <a:graphicData uri="http://schemas.openxmlformats.org/drawingml/2006/picture">
-                <pic:pic xmlns:pic="http://schemas.openxmlformats.org/drawingml/2006/picture">
-                  <pic:nvPicPr>
-                    <pic:cNvPr id="1" name=""/>
-                    <pic:cNvPicPr/>
-                  </pic:nvPicPr>
-                  <pic:blipFill>
-                    <a:blip r:embed="rId6"/>
-                    <a:stretch>
-                      <a:fillRect/>
-                    </a:stretch>
-                  </pic:blipFill>
-                  <pic:spPr>
-                    <a:xfrm>
-                      <a:off x="0" y="0"/>
-                      <a:ext cx="5076190" cy="4695238"/>
-                    </a:xfrm>
-                    <a:prstGeom prst="rect">
-                      <a:avLst/>
-                    </a:prstGeom>
-                  </pic:spPr>
-                </pic:pic>
-              </a:graphicData>
-            </a:graphic>
-          </wp:inline>
-        </w:drawing>
-      </w:r>
+      <w:bookmarkStart w:id="0" w:name="_GoBack"/>
+      <w:bookmarkEnd w:id="0"/>
     </w:p>
     <w:p>
       <w:r>
@@ -156,7 +258,7 @@
                     <pic:cNvPicPr/>
                   </pic:nvPicPr>
                   <pic:blipFill>
-                    <a:blip r:embed="rId7"/>
+                    <a:blip r:embed="rId10"/>
                     <a:stretch>
                       <a:fillRect/>
                     </a:stretch>
@@ -199,7 +301,7 @@
                     <pic:cNvPicPr/>
                   </pic:nvPicPr>
                   <pic:blipFill>
-                    <a:blip r:embed="rId8"/>
+                    <a:blip r:embed="rId11"/>
                     <a:stretch>
                       <a:fillRect/>
                     </a:stretch>
@@ -220,10 +322,7 @@
         </w:drawing>
       </w:r>
     </w:p>
-    <w:p>
-      <w:bookmarkStart w:id="0" w:name="_GoBack"/>
-      <w:bookmarkEnd w:id="0"/>
-    </w:p>
+    <w:p/>
     <w:p/>
     <w:sectPr>
       <w:pgSz w:w="12240" w:h="15840"/>
@@ -233,6 +332,109 @@
     </w:sectPr>
   </w:body>
 </w:document>
+</file>
+
+<file path=word/numbering.xml><?xml version="1.0" encoding="utf-8"?>
+<w:numbering xmlns:wpc="http://schemas.microsoft.com/office/word/2010/wordprocessingCanvas" xmlns:cx="http://schemas.microsoft.com/office/drawing/2014/chartex" xmlns:cx1="http://schemas.microsoft.com/office/drawing/2015/9/8/chartex" xmlns:cx2="http://schemas.microsoft.com/office/drawing/2015/10/21/chartex" xmlns:cx3="http://schemas.microsoft.com/office/drawing/2016/5/9/chartex" xmlns:cx4="http://schemas.microsoft.com/office/drawing/2016/5/10/chartex" xmlns:cx5="http://schemas.microsoft.com/office/drawing/2016/5/11/chartex" xmlns:cx6="http://schemas.microsoft.com/office/drawing/2016/5/12/chartex" xmlns:cx7="http://schemas.microsoft.com/office/drawing/2016/5/13/chartex" xmlns:cx8="http://schemas.microsoft.com/office/drawing/2016/5/14/chartex" xmlns:mc="http://schemas.openxmlformats.org/markup-compatibility/2006" xmlns:aink="http://schemas.microsoft.com/office/drawing/2016/ink" xmlns:am3d="http://schemas.microsoft.com/office/drawing/2017/model3d" xmlns:o="urn:schemas-microsoft-com:office:office" xmlns:r="http://schemas.openxmlformats.org/officeDocument/2006/relationships" xmlns:m="http://schemas.openxmlformats.org/officeDocument/2006/math" xmlns:v="urn:schemas-microsoft-com:vml" xmlns:wp14="http://schemas.microsoft.com/office/word/2010/wordprocessingDrawing" xmlns:wp="http://schemas.openxmlformats.org/drawingml/2006/wordprocessingDrawing" xmlns:w10="urn:schemas-microsoft-com:office:word" xmlns:w="http://schemas.openxmlformats.org/wordprocessingml/2006/main" xmlns:w14="http://schemas.microsoft.com/office/word/2010/wordml" xmlns:w15="http://schemas.microsoft.com/office/word/2012/wordml" xmlns:w16cid="http://schemas.microsoft.com/office/word/2016/wordml/cid" xmlns:w16se="http://schemas.microsoft.com/office/word/2015/wordml/symex" xmlns:wpg="http://schemas.microsoft.com/office/word/2010/wordprocessingGroup" xmlns:wpi="http://schemas.microsoft.com/office/word/2010/wordprocessingInk" xmlns:wne="http://schemas.microsoft.com/office/word/2006/wordml" xmlns:wps="http://schemas.microsoft.com/office/word/2010/wordprocessingShape" mc:Ignorable="w14 w15 w16se w16cid wp14">
+  <w:abstractNum w:abstractNumId="0" w15:restartNumberingAfterBreak="0">
+    <w:nsid w:val="51D220B8"/>
+    <w:multiLevelType w:val="multilevel"/>
+    <w:tmpl w:val="04090025"/>
+    <w:lvl w:ilvl="0">
+      <w:start w:val="1"/>
+      <w:numFmt w:val="decimal"/>
+      <w:pStyle w:val="Heading1"/>
+      <w:lvlText w:val="%1"/>
+      <w:lvlJc w:val="left"/>
+      <w:pPr>
+        <w:ind w:left="432" w:hanging="432"/>
+      </w:pPr>
+    </w:lvl>
+    <w:lvl w:ilvl="1">
+      <w:start w:val="1"/>
+      <w:numFmt w:val="decimal"/>
+      <w:pStyle w:val="Heading2"/>
+      <w:lvlText w:val="%1.%2"/>
+      <w:lvlJc w:val="left"/>
+      <w:pPr>
+        <w:ind w:left="576" w:hanging="576"/>
+      </w:pPr>
+    </w:lvl>
+    <w:lvl w:ilvl="2">
+      <w:start w:val="1"/>
+      <w:numFmt w:val="decimal"/>
+      <w:pStyle w:val="Heading3"/>
+      <w:lvlText w:val="%1.%2.%3"/>
+      <w:lvlJc w:val="left"/>
+      <w:pPr>
+        <w:ind w:left="720" w:hanging="720"/>
+      </w:pPr>
+    </w:lvl>
+    <w:lvl w:ilvl="3">
+      <w:start w:val="1"/>
+      <w:numFmt w:val="decimal"/>
+      <w:pStyle w:val="Heading4"/>
+      <w:lvlText w:val="%1.%2.%3.%4"/>
+      <w:lvlJc w:val="left"/>
+      <w:pPr>
+        <w:ind w:left="864" w:hanging="864"/>
+      </w:pPr>
+    </w:lvl>
+    <w:lvl w:ilvl="4">
+      <w:start w:val="1"/>
+      <w:numFmt w:val="decimal"/>
+      <w:pStyle w:val="Heading5"/>
+      <w:lvlText w:val="%1.%2.%3.%4.%5"/>
+      <w:lvlJc w:val="left"/>
+      <w:pPr>
+        <w:ind w:left="1008" w:hanging="1008"/>
+      </w:pPr>
+    </w:lvl>
+    <w:lvl w:ilvl="5">
+      <w:start w:val="1"/>
+      <w:numFmt w:val="decimal"/>
+      <w:pStyle w:val="Heading6"/>
+      <w:lvlText w:val="%1.%2.%3.%4.%5.%6"/>
+      <w:lvlJc w:val="left"/>
+      <w:pPr>
+        <w:ind w:left="1152" w:hanging="1152"/>
+      </w:pPr>
+    </w:lvl>
+    <w:lvl w:ilvl="6">
+      <w:start w:val="1"/>
+      <w:numFmt w:val="decimal"/>
+      <w:pStyle w:val="Heading7"/>
+      <w:lvlText w:val="%1.%2.%3.%4.%5.%6.%7"/>
+      <w:lvlJc w:val="left"/>
+      <w:pPr>
+        <w:ind w:left="1296" w:hanging="1296"/>
+      </w:pPr>
+    </w:lvl>
+    <w:lvl w:ilvl="7">
+      <w:start w:val="1"/>
+      <w:numFmt w:val="decimal"/>
+      <w:pStyle w:val="Heading8"/>
+      <w:lvlText w:val="%1.%2.%3.%4.%5.%6.%7.%8"/>
+      <w:lvlJc w:val="left"/>
+      <w:pPr>
+        <w:ind w:left="1440" w:hanging="1440"/>
+      </w:pPr>
+    </w:lvl>
+    <w:lvl w:ilvl="8">
+      <w:start w:val="1"/>
+      <w:numFmt w:val="decimal"/>
+      <w:pStyle w:val="Heading9"/>
+      <w:lvlText w:val="%1.%2.%3.%4.%5.%6.%7.%8.%9"/>
+      <w:lvlJc w:val="left"/>
+      <w:pPr>
+        <w:ind w:left="1584" w:hanging="1584"/>
+      </w:pPr>
+    </w:lvl>
+  </w:abstractNum>
+  <w:num w:numId="1">
+    <w:abstractNumId w:val="0"/>
+  </w:num>
+</w:numbering>
 </file>
 
 <file path=word/styles.xml><?xml version="1.0" encoding="utf-8"?>
@@ -638,6 +840,243 @@
       <w:sz w:val="24"/>
     </w:rPr>
   </w:style>
+  <w:style w:type="paragraph" w:styleId="Heading1">
+    <w:name w:val="heading 1"/>
+    <w:basedOn w:val="Normal"/>
+    <w:next w:val="Normal"/>
+    <w:link w:val="Heading1Char"/>
+    <w:uiPriority w:val="9"/>
+    <w:qFormat/>
+    <w:rsid w:val="00BE5361"/>
+    <w:pPr>
+      <w:keepNext/>
+      <w:keepLines/>
+      <w:numPr>
+        <w:numId w:val="1"/>
+      </w:numPr>
+      <w:spacing w:before="240" w:after="0"/>
+      <w:outlineLvl w:val="0"/>
+    </w:pPr>
+    <w:rPr>
+      <w:rFonts w:asciiTheme="majorHAnsi" w:eastAsiaTheme="majorEastAsia" w:hAnsiTheme="majorHAnsi" w:cstheme="majorBidi"/>
+      <w:color w:val="2F5496" w:themeColor="accent1" w:themeShade="BF"/>
+      <w:sz w:val="32"/>
+      <w:szCs w:val="32"/>
+    </w:rPr>
+  </w:style>
+  <w:style w:type="paragraph" w:styleId="Heading2">
+    <w:name w:val="heading 2"/>
+    <w:basedOn w:val="Normal"/>
+    <w:next w:val="Normal"/>
+    <w:link w:val="Heading2Char"/>
+    <w:uiPriority w:val="9"/>
+    <w:semiHidden/>
+    <w:unhideWhenUsed/>
+    <w:qFormat/>
+    <w:rsid w:val="00BE5361"/>
+    <w:pPr>
+      <w:keepNext/>
+      <w:keepLines/>
+      <w:numPr>
+        <w:ilvl w:val="1"/>
+        <w:numId w:val="1"/>
+      </w:numPr>
+      <w:spacing w:before="40" w:after="0"/>
+      <w:outlineLvl w:val="1"/>
+    </w:pPr>
+    <w:rPr>
+      <w:rFonts w:asciiTheme="majorHAnsi" w:eastAsiaTheme="majorEastAsia" w:hAnsiTheme="majorHAnsi" w:cstheme="majorBidi"/>
+      <w:color w:val="2F5496" w:themeColor="accent1" w:themeShade="BF"/>
+      <w:sz w:val="26"/>
+      <w:szCs w:val="26"/>
+    </w:rPr>
+  </w:style>
+  <w:style w:type="paragraph" w:styleId="Heading3">
+    <w:name w:val="heading 3"/>
+    <w:basedOn w:val="Normal"/>
+    <w:next w:val="Normal"/>
+    <w:link w:val="Heading3Char"/>
+    <w:uiPriority w:val="9"/>
+    <w:semiHidden/>
+    <w:unhideWhenUsed/>
+    <w:qFormat/>
+    <w:rsid w:val="00BE5361"/>
+    <w:pPr>
+      <w:keepNext/>
+      <w:keepLines/>
+      <w:numPr>
+        <w:ilvl w:val="2"/>
+        <w:numId w:val="1"/>
+      </w:numPr>
+      <w:spacing w:before="40" w:after="0"/>
+      <w:outlineLvl w:val="2"/>
+    </w:pPr>
+    <w:rPr>
+      <w:rFonts w:asciiTheme="majorHAnsi" w:eastAsiaTheme="majorEastAsia" w:hAnsiTheme="majorHAnsi" w:cstheme="majorBidi"/>
+      <w:color w:val="1F3763" w:themeColor="accent1" w:themeShade="7F"/>
+      <w:szCs w:val="24"/>
+    </w:rPr>
+  </w:style>
+  <w:style w:type="paragraph" w:styleId="Heading4">
+    <w:name w:val="heading 4"/>
+    <w:basedOn w:val="Normal"/>
+    <w:next w:val="Normal"/>
+    <w:link w:val="Heading4Char"/>
+    <w:uiPriority w:val="9"/>
+    <w:semiHidden/>
+    <w:unhideWhenUsed/>
+    <w:qFormat/>
+    <w:rsid w:val="00BE5361"/>
+    <w:pPr>
+      <w:keepNext/>
+      <w:keepLines/>
+      <w:numPr>
+        <w:ilvl w:val="3"/>
+        <w:numId w:val="1"/>
+      </w:numPr>
+      <w:spacing w:before="40" w:after="0"/>
+      <w:outlineLvl w:val="3"/>
+    </w:pPr>
+    <w:rPr>
+      <w:rFonts w:asciiTheme="majorHAnsi" w:eastAsiaTheme="majorEastAsia" w:hAnsiTheme="majorHAnsi" w:cstheme="majorBidi"/>
+      <w:i/>
+      <w:iCs/>
+      <w:color w:val="2F5496" w:themeColor="accent1" w:themeShade="BF"/>
+    </w:rPr>
+  </w:style>
+  <w:style w:type="paragraph" w:styleId="Heading5">
+    <w:name w:val="heading 5"/>
+    <w:basedOn w:val="Normal"/>
+    <w:next w:val="Normal"/>
+    <w:link w:val="Heading5Char"/>
+    <w:uiPriority w:val="9"/>
+    <w:semiHidden/>
+    <w:unhideWhenUsed/>
+    <w:qFormat/>
+    <w:rsid w:val="00BE5361"/>
+    <w:pPr>
+      <w:keepNext/>
+      <w:keepLines/>
+      <w:numPr>
+        <w:ilvl w:val="4"/>
+        <w:numId w:val="1"/>
+      </w:numPr>
+      <w:spacing w:before="40" w:after="0"/>
+      <w:outlineLvl w:val="4"/>
+    </w:pPr>
+    <w:rPr>
+      <w:rFonts w:asciiTheme="majorHAnsi" w:eastAsiaTheme="majorEastAsia" w:hAnsiTheme="majorHAnsi" w:cstheme="majorBidi"/>
+      <w:color w:val="2F5496" w:themeColor="accent1" w:themeShade="BF"/>
+    </w:rPr>
+  </w:style>
+  <w:style w:type="paragraph" w:styleId="Heading6">
+    <w:name w:val="heading 6"/>
+    <w:basedOn w:val="Normal"/>
+    <w:next w:val="Normal"/>
+    <w:link w:val="Heading6Char"/>
+    <w:uiPriority w:val="9"/>
+    <w:semiHidden/>
+    <w:unhideWhenUsed/>
+    <w:qFormat/>
+    <w:rsid w:val="00BE5361"/>
+    <w:pPr>
+      <w:keepNext/>
+      <w:keepLines/>
+      <w:numPr>
+        <w:ilvl w:val="5"/>
+        <w:numId w:val="1"/>
+      </w:numPr>
+      <w:spacing w:before="40" w:after="0"/>
+      <w:outlineLvl w:val="5"/>
+    </w:pPr>
+    <w:rPr>
+      <w:rFonts w:asciiTheme="majorHAnsi" w:eastAsiaTheme="majorEastAsia" w:hAnsiTheme="majorHAnsi" w:cstheme="majorBidi"/>
+      <w:color w:val="1F3763" w:themeColor="accent1" w:themeShade="7F"/>
+    </w:rPr>
+  </w:style>
+  <w:style w:type="paragraph" w:styleId="Heading7">
+    <w:name w:val="heading 7"/>
+    <w:basedOn w:val="Normal"/>
+    <w:next w:val="Normal"/>
+    <w:link w:val="Heading7Char"/>
+    <w:uiPriority w:val="9"/>
+    <w:semiHidden/>
+    <w:unhideWhenUsed/>
+    <w:qFormat/>
+    <w:rsid w:val="00BE5361"/>
+    <w:pPr>
+      <w:keepNext/>
+      <w:keepLines/>
+      <w:numPr>
+        <w:ilvl w:val="6"/>
+        <w:numId w:val="1"/>
+      </w:numPr>
+      <w:spacing w:before="40" w:after="0"/>
+      <w:outlineLvl w:val="6"/>
+    </w:pPr>
+    <w:rPr>
+      <w:rFonts w:asciiTheme="majorHAnsi" w:eastAsiaTheme="majorEastAsia" w:hAnsiTheme="majorHAnsi" w:cstheme="majorBidi"/>
+      <w:i/>
+      <w:iCs/>
+      <w:color w:val="1F3763" w:themeColor="accent1" w:themeShade="7F"/>
+    </w:rPr>
+  </w:style>
+  <w:style w:type="paragraph" w:styleId="Heading8">
+    <w:name w:val="heading 8"/>
+    <w:basedOn w:val="Normal"/>
+    <w:next w:val="Normal"/>
+    <w:link w:val="Heading8Char"/>
+    <w:uiPriority w:val="9"/>
+    <w:semiHidden/>
+    <w:unhideWhenUsed/>
+    <w:qFormat/>
+    <w:rsid w:val="00BE5361"/>
+    <w:pPr>
+      <w:keepNext/>
+      <w:keepLines/>
+      <w:numPr>
+        <w:ilvl w:val="7"/>
+        <w:numId w:val="1"/>
+      </w:numPr>
+      <w:spacing w:before="40" w:after="0"/>
+      <w:outlineLvl w:val="7"/>
+    </w:pPr>
+    <w:rPr>
+      <w:rFonts w:asciiTheme="majorHAnsi" w:eastAsiaTheme="majorEastAsia" w:hAnsiTheme="majorHAnsi" w:cstheme="majorBidi"/>
+      <w:color w:val="272727" w:themeColor="text1" w:themeTint="D8"/>
+      <w:sz w:val="21"/>
+      <w:szCs w:val="21"/>
+    </w:rPr>
+  </w:style>
+  <w:style w:type="paragraph" w:styleId="Heading9">
+    <w:name w:val="heading 9"/>
+    <w:basedOn w:val="Normal"/>
+    <w:next w:val="Normal"/>
+    <w:link w:val="Heading9Char"/>
+    <w:uiPriority w:val="9"/>
+    <w:semiHidden/>
+    <w:unhideWhenUsed/>
+    <w:qFormat/>
+    <w:rsid w:val="00BE5361"/>
+    <w:pPr>
+      <w:keepNext/>
+      <w:keepLines/>
+      <w:numPr>
+        <w:ilvl w:val="8"/>
+        <w:numId w:val="1"/>
+      </w:numPr>
+      <w:spacing w:before="40" w:after="0"/>
+      <w:outlineLvl w:val="8"/>
+    </w:pPr>
+    <w:rPr>
+      <w:rFonts w:asciiTheme="majorHAnsi" w:eastAsiaTheme="majorEastAsia" w:hAnsiTheme="majorHAnsi" w:cstheme="majorBidi"/>
+      <w:i/>
+      <w:iCs/>
+      <w:color w:val="272727" w:themeColor="text1" w:themeTint="D8"/>
+      <w:sz w:val="21"/>
+      <w:szCs w:val="21"/>
+    </w:rPr>
+  </w:style>
   <w:style w:type="character" w:default="1" w:styleId="DefaultParagraphFont">
     <w:name w:val="Default Paragraph Font"/>
     <w:uiPriority w:val="1"/>
@@ -664,6 +1103,133 @@
     <w:uiPriority w:val="99"/>
     <w:semiHidden/>
     <w:unhideWhenUsed/>
+  </w:style>
+  <w:style w:type="character" w:customStyle="1" w:styleId="Heading1Char">
+    <w:name w:val="Heading 1 Char"/>
+    <w:basedOn w:val="DefaultParagraphFont"/>
+    <w:link w:val="Heading1"/>
+    <w:uiPriority w:val="9"/>
+    <w:rsid w:val="00BE5361"/>
+    <w:rPr>
+      <w:rFonts w:asciiTheme="majorHAnsi" w:eastAsiaTheme="majorEastAsia" w:hAnsiTheme="majorHAnsi" w:cstheme="majorBidi"/>
+      <w:color w:val="2F5496" w:themeColor="accent1" w:themeShade="BF"/>
+      <w:sz w:val="32"/>
+      <w:szCs w:val="32"/>
+    </w:rPr>
+  </w:style>
+  <w:style w:type="character" w:customStyle="1" w:styleId="Heading2Char">
+    <w:name w:val="Heading 2 Char"/>
+    <w:basedOn w:val="DefaultParagraphFont"/>
+    <w:link w:val="Heading2"/>
+    <w:uiPriority w:val="9"/>
+    <w:semiHidden/>
+    <w:rsid w:val="00BE5361"/>
+    <w:rPr>
+      <w:rFonts w:asciiTheme="majorHAnsi" w:eastAsiaTheme="majorEastAsia" w:hAnsiTheme="majorHAnsi" w:cstheme="majorBidi"/>
+      <w:color w:val="2F5496" w:themeColor="accent1" w:themeShade="BF"/>
+      <w:sz w:val="26"/>
+      <w:szCs w:val="26"/>
+    </w:rPr>
+  </w:style>
+  <w:style w:type="character" w:customStyle="1" w:styleId="Heading3Char">
+    <w:name w:val="Heading 3 Char"/>
+    <w:basedOn w:val="DefaultParagraphFont"/>
+    <w:link w:val="Heading3"/>
+    <w:uiPriority w:val="9"/>
+    <w:semiHidden/>
+    <w:rsid w:val="00BE5361"/>
+    <w:rPr>
+      <w:rFonts w:asciiTheme="majorHAnsi" w:eastAsiaTheme="majorEastAsia" w:hAnsiTheme="majorHAnsi" w:cstheme="majorBidi"/>
+      <w:color w:val="1F3763" w:themeColor="accent1" w:themeShade="7F"/>
+      <w:sz w:val="24"/>
+      <w:szCs w:val="24"/>
+    </w:rPr>
+  </w:style>
+  <w:style w:type="character" w:customStyle="1" w:styleId="Heading4Char">
+    <w:name w:val="Heading 4 Char"/>
+    <w:basedOn w:val="DefaultParagraphFont"/>
+    <w:link w:val="Heading4"/>
+    <w:uiPriority w:val="9"/>
+    <w:semiHidden/>
+    <w:rsid w:val="00BE5361"/>
+    <w:rPr>
+      <w:rFonts w:asciiTheme="majorHAnsi" w:eastAsiaTheme="majorEastAsia" w:hAnsiTheme="majorHAnsi" w:cstheme="majorBidi"/>
+      <w:i/>
+      <w:iCs/>
+      <w:color w:val="2F5496" w:themeColor="accent1" w:themeShade="BF"/>
+      <w:sz w:val="24"/>
+    </w:rPr>
+  </w:style>
+  <w:style w:type="character" w:customStyle="1" w:styleId="Heading5Char">
+    <w:name w:val="Heading 5 Char"/>
+    <w:basedOn w:val="DefaultParagraphFont"/>
+    <w:link w:val="Heading5"/>
+    <w:uiPriority w:val="9"/>
+    <w:semiHidden/>
+    <w:rsid w:val="00BE5361"/>
+    <w:rPr>
+      <w:rFonts w:asciiTheme="majorHAnsi" w:eastAsiaTheme="majorEastAsia" w:hAnsiTheme="majorHAnsi" w:cstheme="majorBidi"/>
+      <w:color w:val="2F5496" w:themeColor="accent1" w:themeShade="BF"/>
+      <w:sz w:val="24"/>
+    </w:rPr>
+  </w:style>
+  <w:style w:type="character" w:customStyle="1" w:styleId="Heading6Char">
+    <w:name w:val="Heading 6 Char"/>
+    <w:basedOn w:val="DefaultParagraphFont"/>
+    <w:link w:val="Heading6"/>
+    <w:uiPriority w:val="9"/>
+    <w:semiHidden/>
+    <w:rsid w:val="00BE5361"/>
+    <w:rPr>
+      <w:rFonts w:asciiTheme="majorHAnsi" w:eastAsiaTheme="majorEastAsia" w:hAnsiTheme="majorHAnsi" w:cstheme="majorBidi"/>
+      <w:color w:val="1F3763" w:themeColor="accent1" w:themeShade="7F"/>
+      <w:sz w:val="24"/>
+    </w:rPr>
+  </w:style>
+  <w:style w:type="character" w:customStyle="1" w:styleId="Heading7Char">
+    <w:name w:val="Heading 7 Char"/>
+    <w:basedOn w:val="DefaultParagraphFont"/>
+    <w:link w:val="Heading7"/>
+    <w:uiPriority w:val="9"/>
+    <w:semiHidden/>
+    <w:rsid w:val="00BE5361"/>
+    <w:rPr>
+      <w:rFonts w:asciiTheme="majorHAnsi" w:eastAsiaTheme="majorEastAsia" w:hAnsiTheme="majorHAnsi" w:cstheme="majorBidi"/>
+      <w:i/>
+      <w:iCs/>
+      <w:color w:val="1F3763" w:themeColor="accent1" w:themeShade="7F"/>
+      <w:sz w:val="24"/>
+    </w:rPr>
+  </w:style>
+  <w:style w:type="character" w:customStyle="1" w:styleId="Heading8Char">
+    <w:name w:val="Heading 8 Char"/>
+    <w:basedOn w:val="DefaultParagraphFont"/>
+    <w:link w:val="Heading8"/>
+    <w:uiPriority w:val="9"/>
+    <w:semiHidden/>
+    <w:rsid w:val="00BE5361"/>
+    <w:rPr>
+      <w:rFonts w:asciiTheme="majorHAnsi" w:eastAsiaTheme="majorEastAsia" w:hAnsiTheme="majorHAnsi" w:cstheme="majorBidi"/>
+      <w:color w:val="272727" w:themeColor="text1" w:themeTint="D8"/>
+      <w:sz w:val="21"/>
+      <w:szCs w:val="21"/>
+    </w:rPr>
+  </w:style>
+  <w:style w:type="character" w:customStyle="1" w:styleId="Heading9Char">
+    <w:name w:val="Heading 9 Char"/>
+    <w:basedOn w:val="DefaultParagraphFont"/>
+    <w:link w:val="Heading9"/>
+    <w:uiPriority w:val="9"/>
+    <w:semiHidden/>
+    <w:rsid w:val="00BE5361"/>
+    <w:rPr>
+      <w:rFonts w:asciiTheme="majorHAnsi" w:eastAsiaTheme="majorEastAsia" w:hAnsiTheme="majorHAnsi" w:cstheme="majorBidi"/>
+      <w:i/>
+      <w:iCs/>
+      <w:color w:val="272727" w:themeColor="text1" w:themeTint="D8"/>
+      <w:sz w:val="21"/>
+      <w:szCs w:val="21"/>
+    </w:rPr>
   </w:style>
 </w:styles>
 </file>

</xml_diff>